<commit_message>
assembler: CMP instruction is updated
</commit_message>
<xml_diff>
--- a/150120006_150121921_524123004_150120942.docx
+++ b/150120006_150121921_524123004_150120942.docx
@@ -118,23 +118,25 @@
           <w:sz w:val="32"/>
           <w:szCs w:val="32"/>
         </w:rPr>
-        <w:t>CSE3215 DIGITAL LOGIC DESIGN PROJECT</w:t>
+        <w:t xml:space="preserve">CSE3215 DIGITAL LOGIC DESIGN </w:t>
       </w:r>
-    </w:p>
-    <w:p>
-      <w:pPr>
-        <w:jc w:val="center"/>
-        <w:rPr>
-          <w:sz w:val="24"/>
-          <w:szCs w:val="24"/>
-        </w:rPr>
-      </w:pPr>
       <w:r>
         <w:rPr>
-          <w:sz w:val="24"/>
-          <w:szCs w:val="24"/>
-        </w:rPr>
-        <w:t>Iteration 1: Assembly Language</w:t>
+          <w:b/>
+          <w:bCs/>
+          <w:sz w:val="32"/>
+          <w:szCs w:val="32"/>
+        </w:rPr>
+        <w:t xml:space="preserve">TERM </w:t>
+      </w:r>
+      <w:r>
+        <w:rPr>
+          <w:b/>
+          <w:bCs/>
+          <w:sz w:val="32"/>
+          <w:szCs w:val="32"/>
+        </w:rPr>
+        <w:t>PROJECT</w:t>
       </w:r>
     </w:p>
     <w:p>
@@ -2490,47 +2492,47 @@
                 <w:lang w:eastAsia="en-GB"/>
                 <w14:ligatures w14:val="none"/>
               </w:rPr>
+              <w:t>0000</w:t>
+            </w:r>
+          </w:p>
+        </w:tc>
+        <w:tc>
+          <w:tcPr>
+            <w:tcW w:w="1600" w:type="dxa"/>
+            <w:tcBorders>
+              <w:top w:val="single" w:sz="4" w:space="0" w:color="auto"/>
+              <w:left w:val="nil"/>
+              <w:bottom w:val="single" w:sz="4" w:space="0" w:color="auto"/>
+              <w:right w:val="single" w:sz="4" w:space="0" w:color="000000"/>
+            </w:tcBorders>
+            <w:shd w:val="clear" w:color="auto" w:fill="auto"/>
+            <w:noWrap/>
+            <w:vAlign w:val="center"/>
+            <w:hideMark/>
+          </w:tcPr>
+          <w:p>
+            <w:pPr>
+              <w:spacing w:after="0" w:line="240" w:lineRule="auto"/>
+              <w:jc w:val="center"/>
+              <w:rPr>
+                <w:rFonts w:ascii="Calibri" w:eastAsia="Times New Roman" w:hAnsi="Calibri" w:cs="Calibri"/>
+                <w:color w:val="000000"/>
+                <w:sz w:val="20"/>
+                <w:szCs w:val="20"/>
+                <w:lang w:eastAsia="en-GB"/>
+                <w14:ligatures w14:val="none"/>
+              </w:rPr>
+            </w:pPr>
+            <w:r>
+              <w:rPr>
+                <w:rFonts w:ascii="Calibri" w:eastAsia="Times New Roman" w:hAnsi="Calibri" w:cs="Calibri"/>
+                <w:color w:val="000000"/>
+                <w:sz w:val="20"/>
+                <w:szCs w:val="20"/>
+                <w:lang w:eastAsia="en-GB"/>
+                <w14:ligatures w14:val="none"/>
+              </w:rPr>
               <w:t>OP1</w:t>
-            </w:r>
-          </w:p>
-        </w:tc>
-        <w:tc>
-          <w:tcPr>
-            <w:tcW w:w="1600" w:type="dxa"/>
-            <w:tcBorders>
-              <w:top w:val="single" w:sz="4" w:space="0" w:color="auto"/>
-              <w:left w:val="nil"/>
-              <w:bottom w:val="single" w:sz="4" w:space="0" w:color="auto"/>
-              <w:right w:val="single" w:sz="4" w:space="0" w:color="000000"/>
-            </w:tcBorders>
-            <w:shd w:val="clear" w:color="auto" w:fill="auto"/>
-            <w:noWrap/>
-            <w:vAlign w:val="center"/>
-            <w:hideMark/>
-          </w:tcPr>
-          <w:p>
-            <w:pPr>
-              <w:spacing w:after="0" w:line="240" w:lineRule="auto"/>
-              <w:jc w:val="center"/>
-              <w:rPr>
-                <w:rFonts w:ascii="Calibri" w:eastAsia="Times New Roman" w:hAnsi="Calibri" w:cs="Calibri"/>
-                <w:color w:val="000000"/>
-                <w:sz w:val="20"/>
-                <w:szCs w:val="20"/>
-                <w:lang w:eastAsia="en-GB"/>
-                <w14:ligatures w14:val="none"/>
-              </w:rPr>
-            </w:pPr>
-            <w:r>
-              <w:rPr>
-                <w:rFonts w:ascii="Calibri" w:eastAsia="Times New Roman" w:hAnsi="Calibri" w:cs="Calibri"/>
-                <w:color w:val="000000"/>
-                <w:sz w:val="20"/>
-                <w:szCs w:val="20"/>
-                <w:lang w:eastAsia="en-GB"/>
-                <w14:ligatures w14:val="none"/>
-              </w:rPr>
-              <w:t>0000</w:t>
             </w:r>
           </w:p>
         </w:tc>

</xml_diff>